<commit_message>
yet to add references and formatting
</commit_message>
<xml_diff>
--- a/Papers/Engine_Creation.docx
+++ b/Papers/Engine_Creation.docx
@@ -9,6 +9,30 @@
           <w:sz w:val="40"/>
         </w:rPr>
       </w:pPr>
+    </w:p>
+    <w:p/>
+    <w:p/>
+    <w:p/>
+    <w:p/>
+    <w:p/>
+    <w:p/>
+    <w:p>
+      <w:pPr>
+        <w:pStyle w:val="Title"/>
+        <w:rPr>
+          <w:sz w:val="40"/>
+        </w:rPr>
+      </w:pPr>
+    </w:p>
+    <w:p/>
+    <w:p/>
+    <w:p>
+      <w:pPr>
+        <w:pStyle w:val="Title"/>
+        <w:rPr>
+          <w:sz w:val="40"/>
+        </w:rPr>
+      </w:pPr>
       <w:r>
         <w:rPr>
           <w:rFonts w:hint="eastAsia"/>
@@ -19,15 +43,50 @@
     </w:p>
     <w:p>
       <w:pPr>
-        <w:jc w:val="right"/>
+        <w:jc w:val="center"/>
+        <w:rPr>
+          <w:sz w:val="28"/>
+          <w:szCs w:val="28"/>
+        </w:rPr>
+      </w:pPr>
+      <w:r>
+        <w:rPr>
+          <w:sz w:val="28"/>
+          <w:szCs w:val="28"/>
+        </w:rPr>
+        <w:t xml:space="preserve">(Compiling and Adding Free Look, Accurate Aiming and Third Person View to the </w:t>
+      </w:r>
+      <w:proofErr w:type="spellStart"/>
+      <w:r>
+        <w:rPr>
+          <w:sz w:val="28"/>
+          <w:szCs w:val="28"/>
+        </w:rPr>
+        <w:t>Zdoom</w:t>
+      </w:r>
+      <w:proofErr w:type="spellEnd"/>
+      <w:r>
+        <w:rPr>
+          <w:sz w:val="28"/>
+          <w:szCs w:val="28"/>
+        </w:rPr>
+        <w:t xml:space="preserve"> Engine)</w:t>
+      </w:r>
+    </w:p>
+    <w:p>
+      <w:pPr>
+        <w:jc w:val="center"/>
         <w:rPr>
           <w:i/>
+          <w:sz w:val="28"/>
+          <w:szCs w:val="28"/>
         </w:rPr>
       </w:pPr>
       <w:r>
         <w:rPr>
           <w:i/>
-          <w:sz w:val="24"/>
+          <w:sz w:val="28"/>
+          <w:szCs w:val="28"/>
         </w:rPr>
         <w:t xml:space="preserve">-- </w:t>
       </w:r>
@@ -35,7 +94,8 @@
       <w:r>
         <w:rPr>
           <w:i/>
-          <w:sz w:val="24"/>
+          <w:sz w:val="28"/>
+          <w:szCs w:val="28"/>
         </w:rPr>
         <w:t>Yufan</w:t>
       </w:r>
@@ -43,25 +103,10 @@
       <w:r>
         <w:rPr>
           <w:i/>
-          <w:sz w:val="24"/>
+          <w:sz w:val="28"/>
+          <w:szCs w:val="28"/>
         </w:rPr>
-        <w:t xml:space="preserve"> Lu, </w:t>
-      </w:r>
-      <w:proofErr w:type="spellStart"/>
-      <w:r>
-        <w:rPr>
-          <w:i/>
-          <w:sz w:val="24"/>
-        </w:rPr>
-        <w:t>Bhumitra</w:t>
-      </w:r>
-      <w:proofErr w:type="spellEnd"/>
-      <w:r>
-        <w:rPr>
-          <w:i/>
-          <w:sz w:val="24"/>
-        </w:rPr>
-        <w:t xml:space="preserve"> Nagar</w:t>
+        <w:t xml:space="preserve"> Lu, Bhumitra Nagar</w:t>
       </w:r>
     </w:p>
     <w:p>
@@ -71,13 +116,46 @@
           <w:szCs w:val="28"/>
         </w:rPr>
       </w:pPr>
-      <w:r>
+    </w:p>
+    <w:p>
+      <w:pPr>
         <w:rPr>
-          <w:rFonts w:hint="eastAsia"/>
           <w:sz w:val="28"/>
           <w:szCs w:val="28"/>
         </w:rPr>
-        <w:t>Purpose</w:t>
+      </w:pPr>
+    </w:p>
+    <w:p>
+      <w:pPr>
+        <w:rPr>
+          <w:b/>
+          <w:sz w:val="28"/>
+          <w:szCs w:val="28"/>
+        </w:rPr>
+      </w:pPr>
+      <w:r>
+        <w:rPr>
+          <w:b/>
+          <w:sz w:val="28"/>
+          <w:szCs w:val="28"/>
+        </w:rPr>
+        <w:t xml:space="preserve">1. </w:t>
+      </w:r>
+      <w:r>
+        <w:rPr>
+          <w:b/>
+          <w:sz w:val="28"/>
+          <w:szCs w:val="28"/>
+        </w:rPr>
+        <w:t>ABSTRACT</w:t>
+      </w:r>
+      <w:r>
+        <w:rPr>
+          <w:b/>
+          <w:sz w:val="28"/>
+          <w:szCs w:val="28"/>
+        </w:rPr>
+        <w:t>:</w:t>
       </w:r>
     </w:p>
     <w:p>
@@ -97,7 +175,15 @@
         <w:t>e</w:t>
       </w:r>
       <w:r>
-        <w:t>, we’ll present how to find the code points where we can modify the engine to be:</w:t>
+        <w:t xml:space="preserve">, we’ll present how to find the code points where we can modify the </w:t>
+      </w:r>
+      <w:proofErr w:type="spellStart"/>
+      <w:r>
+        <w:t>ZDoom</w:t>
+      </w:r>
+      <w:proofErr w:type="spellEnd"/>
+      <w:r>
+        <w:t xml:space="preserve"> engine to implement:</w:t>
       </w:r>
     </w:p>
     <w:p>
@@ -107,7 +193,7 @@
           <w:ilvl w:val="0"/>
           <w:numId w:val="1"/>
         </w:numPr>
-        <w:ind w:firstLineChars="0"/>
+        <w:ind w:left="630" w:firstLineChars="0" w:hanging="270"/>
       </w:pPr>
       <w:r>
         <w:rPr>
@@ -132,7 +218,10 @@
           <w:ilvl w:val="0"/>
           <w:numId w:val="1"/>
         </w:numPr>
-        <w:ind w:firstLineChars="0"/>
+        <w:tabs>
+          <w:tab w:val="left" w:pos="630"/>
+        </w:tabs>
+        <w:ind w:left="270" w:firstLineChars="0" w:firstLine="90"/>
       </w:pPr>
       <w:r>
         <w:rPr>
@@ -148,7 +237,10 @@
           <w:ilvl w:val="0"/>
           <w:numId w:val="1"/>
         </w:numPr>
-        <w:ind w:firstLineChars="0"/>
+        <w:tabs>
+          <w:tab w:val="left" w:pos="630"/>
+        </w:tabs>
+        <w:ind w:left="270" w:firstLineChars="0" w:firstLine="90"/>
       </w:pPr>
       <w:r>
         <w:rPr>
@@ -156,6 +248,18 @@
         </w:rPr>
         <w:t>Third personal camera</w:t>
       </w:r>
+      <w:r>
+        <w:t xml:space="preserve"> view</w:t>
+      </w:r>
+    </w:p>
+    <w:p>
+      <w:pPr>
+        <w:pStyle w:val="ListParagraph"/>
+        <w:tabs>
+          <w:tab w:val="left" w:pos="630"/>
+        </w:tabs>
+        <w:ind w:left="360" w:firstLineChars="0" w:firstLine="0"/>
+      </w:pPr>
     </w:p>
     <w:p>
       <w:r>
@@ -168,13 +272,39 @@
         <w:t xml:space="preserve">tures have already existed in the code, nevertheless, </w:t>
       </w:r>
       <w:r>
-        <w:t>Hidden</w:t>
+        <w:t>h</w:t>
+      </w:r>
+      <w:r>
+        <w:t>idden</w:t>
       </w:r>
       <w:r>
         <w:t xml:space="preserve"> </w:t>
       </w:r>
       <w:r>
         <w:t>deeply.</w:t>
+      </w:r>
+      <w:r>
+        <w:t xml:space="preserve"> Also</w:t>
+      </w:r>
+      <w:r>
+        <w:t>,</w:t>
+      </w:r>
+      <w:r>
+        <w:t xml:space="preserve"> we will take you through the challenges we faced during compilation of the </w:t>
+      </w:r>
+      <w:proofErr w:type="spellStart"/>
+      <w:r>
+        <w:t>zdoom</w:t>
+      </w:r>
+      <w:proofErr w:type="spellEnd"/>
+      <w:r>
+        <w:t xml:space="preserve"> </w:t>
+      </w:r>
+      <w:r>
+        <w:t>source code</w:t>
+      </w:r>
+      <w:r>
+        <w:t>.</w:t>
       </w:r>
     </w:p>
     <w:p/>
@@ -190,23 +320,34 @@
     <w:p>
       <w:pPr>
         <w:rPr>
+          <w:b/>
           <w:sz w:val="28"/>
           <w:szCs w:val="28"/>
         </w:rPr>
       </w:pPr>
       <w:r>
         <w:rPr>
-          <w:rFonts w:hint="eastAsia"/>
+          <w:b/>
           <w:sz w:val="28"/>
           <w:szCs w:val="28"/>
         </w:rPr>
         <w:lastRenderedPageBreak/>
-        <w:t xml:space="preserve">Compiling </w:t>
-      </w:r>
-      <w:proofErr w:type="spellStart"/>
+        <w:t xml:space="preserve">2. </w:t>
+      </w:r>
       <w:r>
         <w:rPr>
           <w:rFonts w:hint="eastAsia"/>
+          <w:b/>
+          <w:sz w:val="28"/>
+          <w:szCs w:val="28"/>
+        </w:rPr>
+        <w:t xml:space="preserve">Compiling </w:t>
+      </w:r>
+      <w:proofErr w:type="spellStart"/>
+      <w:r>
+        <w:rPr>
+          <w:rFonts w:hint="eastAsia"/>
+          <w:b/>
           <w:sz w:val="28"/>
           <w:szCs w:val="28"/>
         </w:rPr>
@@ -216,6 +357,7 @@
       <w:r>
         <w:rPr>
           <w:rFonts w:hint="eastAsia"/>
+          <w:b/>
           <w:sz w:val="28"/>
           <w:szCs w:val="28"/>
         </w:rPr>
@@ -223,6 +365,7 @@
       </w:r>
       <w:r>
         <w:rPr>
+          <w:b/>
           <w:sz w:val="28"/>
           <w:szCs w:val="28"/>
         </w:rPr>
@@ -262,11 +405,6 @@
       </w:hyperlink>
     </w:p>
     <w:p>
-      <w:pPr>
-        <w:rPr>
-          <w:u w:val="single"/>
-        </w:rPr>
-      </w:pPr>
       <w:r>
         <w:rPr>
           <w:rFonts w:hint="eastAsia"/>
@@ -274,22 +412,7 @@
         <w:t xml:space="preserve">Required Libraries: </w:t>
       </w:r>
       <w:r>
-        <w:rPr>
-          <w:u w:val="single"/>
-        </w:rPr>
-        <w:t>Windows SDK for Windows 8.1</w:t>
-      </w:r>
-      <w:r>
-        <w:t xml:space="preserve">, </w:t>
-      </w:r>
-      <w:r>
-        <w:rPr>
-          <w:u w:val="single"/>
-        </w:rPr>
-        <w:t>DirectX SDK</w:t>
-      </w:r>
-      <w:r>
-        <w:t xml:space="preserve">, </w:t>
+        <w:t xml:space="preserve">Windows SDK for Windows 8.1, DirectX SDK, </w:t>
       </w:r>
       <w:hyperlink r:id="rId6" w:history="1">
         <w:r>
@@ -298,15 +421,31 @@
             <w:rFonts w:ascii="Arial" w:hAnsi="Arial" w:cs="Arial"/>
             <w:color w:val="663366"/>
             <w:szCs w:val="21"/>
+            <w:u w:val="none"/>
           </w:rPr>
           <w:t>FMOD</w:t>
         </w:r>
       </w:hyperlink>
       <w:r>
-        <w:rPr>
-          <w:u w:val="single"/>
-        </w:rPr>
         <w:t xml:space="preserve"> Ex</w:t>
+      </w:r>
+    </w:p>
+    <w:p>
+      <w:proofErr w:type="spellStart"/>
+      <w:r>
+        <w:t>Zdoom</w:t>
+      </w:r>
+      <w:proofErr w:type="spellEnd"/>
+      <w:r>
+        <w:t xml:space="preserve"> version: </w:t>
+      </w:r>
+      <w:proofErr w:type="spellStart"/>
+      <w:r>
+        <w:t>Zdoom</w:t>
+      </w:r>
+      <w:proofErr w:type="spellEnd"/>
+      <w:r>
+        <w:t xml:space="preserve"> 2.7.1</w:t>
       </w:r>
     </w:p>
     <w:p/>
@@ -380,6 +519,7 @@
       <w:r>
         <w:rPr>
           <w:noProof/>
+          <w:lang w:eastAsia="en-US"/>
         </w:rPr>
         <w:drawing>
           <wp:inline distT="0" distB="0" distL="0" distR="0" wp14:anchorId="0B9F72FE" wp14:editId="5950F90D">
@@ -434,7 +574,37 @@
       </w:r>
       <w:proofErr w:type="spellEnd"/>
       <w:r>
-        <w:t xml:space="preserve"> computer, and he has a 476KB version of zdoom.pk3, which resulted the failure of game execution.</w:t>
+        <w:t xml:space="preserve"> computer, and he has a 476KB version of zdoom.pk3, which resulte</w:t>
+      </w:r>
+      <w:r>
+        <w:t>d the failure of game execution</w:t>
+      </w:r>
+    </w:p>
+    <w:p>
+      <w:r>
+        <w:t>(</w:t>
+      </w:r>
+      <w:proofErr w:type="gramStart"/>
+      <w:r>
+        <w:t>you</w:t>
+      </w:r>
+      <w:proofErr w:type="gramEnd"/>
+      <w:r>
+        <w:t xml:space="preserve"> can use the one that comes with </w:t>
+      </w:r>
+      <w:proofErr w:type="spellStart"/>
+      <w:r>
+        <w:t>zdoom</w:t>
+      </w:r>
+      <w:proofErr w:type="spellEnd"/>
+      <w:r>
+        <w:t xml:space="preserve"> installation rather than the one that is generated after</w:t>
+      </w:r>
+      <w:r>
+        <w:t xml:space="preserve"> compilation)</w:t>
+      </w:r>
+      <w:r>
+        <w:t>.</w:t>
       </w:r>
     </w:p>
     <w:p>
@@ -461,6 +631,8 @@
       <w:r>
         <w:br w:type="page"/>
       </w:r>
+      <w:bookmarkStart w:id="0" w:name="_GoBack"/>
+      <w:bookmarkEnd w:id="0"/>
     </w:p>
     <w:p>
       <w:pPr>
@@ -503,6 +675,7 @@
       <w:r>
         <w:rPr>
           <w:noProof/>
+          <w:lang w:eastAsia="en-US"/>
         </w:rPr>
         <w:drawing>
           <wp:inline distT="0" distB="0" distL="0" distR="0" wp14:anchorId="09D1EB85" wp14:editId="3BDE6156">
@@ -1234,6 +1407,7 @@
       <w:r>
         <w:rPr>
           <w:noProof/>
+          <w:lang w:eastAsia="en-US"/>
         </w:rPr>
         <w:drawing>
           <wp:inline distT="0" distB="0" distL="0" distR="0" wp14:anchorId="39724757" wp14:editId="1368D29D">
@@ -1283,19 +1457,7 @@
         <w:t>(</w:t>
       </w:r>
       <w:r>
-        <w:t xml:space="preserve">Pic 2. Shooting the position underneath the enemy </w:t>
-      </w:r>
-      <w:r>
-        <w:t>but</w:t>
-      </w:r>
-      <w:r>
-        <w:t xml:space="preserve"> the enemy take</w:t>
-      </w:r>
-      <w:r>
-        <w:t>s</w:t>
-      </w:r>
-      <w:r>
-        <w:t xml:space="preserve"> the damage)</w:t>
+        <w:t>Pic 2. Shooting the position underneath the enemy but the enemy takes the damage)</w:t>
       </w:r>
     </w:p>
     <w:p>
@@ -2281,6 +2443,7 @@
       <w:r>
         <w:rPr>
           <w:noProof/>
+          <w:lang w:eastAsia="en-US"/>
         </w:rPr>
         <w:lastRenderedPageBreak/>
         <w:drawing>
@@ -2323,9 +2486,6 @@
     <w:p>
       <w:pPr>
         <w:jc w:val="center"/>
-        <w:rPr>
-          <w:rFonts w:hint="eastAsia"/>
-        </w:rPr>
       </w:pPr>
       <w:r>
         <w:rPr>
@@ -2342,8 +2502,6 @@
         </w:rPr>
         <w:t>)</w:t>
       </w:r>
-      <w:bookmarkStart w:id="0" w:name="_GoBack"/>
-      <w:bookmarkEnd w:id="0"/>
     </w:p>
     <w:p>
       <w:r>
@@ -6615,6 +6773,7 @@
       <w:r>
         <w:rPr>
           <w:noProof/>
+          <w:lang w:eastAsia="en-US"/>
         </w:rPr>
         <w:drawing>
           <wp:inline distT="0" distB="0" distL="0" distR="0" wp14:anchorId="5047442E" wp14:editId="191B2E33">
@@ -10433,6 +10592,7 @@
       <w:r>
         <w:rPr>
           <w:noProof/>
+          <w:lang w:eastAsia="en-US"/>
         </w:rPr>
         <w:lastRenderedPageBreak/>
         <w:drawing>
@@ -10482,17 +10642,177 @@
       </w:r>
     </w:p>
     <w:p>
-      <w:r>
+      <w:pPr>
         <w:rPr>
-          <w:rFonts w:hint="eastAsia"/>
+          <w:sz w:val="24"/>
+          <w:szCs w:val="24"/>
+        </w:rPr>
+      </w:pPr>
+      <w:r>
+        <w:rPr>
+          <w:sz w:val="24"/>
+          <w:szCs w:val="24"/>
         </w:rPr>
         <w:lastRenderedPageBreak/>
-        <w:t>Conclusion</w:t>
+        <w:t>CONCLUSION</w:t>
       </w:r>
     </w:p>
-    <w:p/>
+    <w:p>
+      <w:pPr>
+        <w:rPr>
+          <w:sz w:val="24"/>
+          <w:szCs w:val="24"/>
+        </w:rPr>
+      </w:pPr>
+    </w:p>
+    <w:p>
+      <w:pPr>
+        <w:rPr>
+          <w:sz w:val="24"/>
+          <w:szCs w:val="24"/>
+        </w:rPr>
+      </w:pPr>
+      <w:r>
+        <w:rPr>
+          <w:sz w:val="24"/>
+          <w:szCs w:val="24"/>
+        </w:rPr>
+        <w:t xml:space="preserve">Finding the part where the code needs to be added in </w:t>
+      </w:r>
+      <w:proofErr w:type="spellStart"/>
+      <w:r>
+        <w:rPr>
+          <w:sz w:val="24"/>
+          <w:szCs w:val="24"/>
+        </w:rPr>
+        <w:t>ZDoom</w:t>
+      </w:r>
+      <w:proofErr w:type="spellEnd"/>
+      <w:r>
+        <w:rPr>
+          <w:sz w:val="24"/>
+          <w:szCs w:val="24"/>
+        </w:rPr>
+        <w:t xml:space="preserve"> engine’s source code, is like finding a needle in a haystack. Our first step towards this was getting the doom source code compile successfully. The original Doom game didn’t have the features of free look</w:t>
+      </w:r>
+      <w:r>
+        <w:rPr>
+          <w:sz w:val="24"/>
+          <w:szCs w:val="24"/>
+        </w:rPr>
+        <w:t xml:space="preserve">, accurate/manual aiming </w:t>
+      </w:r>
+      <w:r>
+        <w:rPr>
+          <w:sz w:val="24"/>
+          <w:szCs w:val="24"/>
+        </w:rPr>
+        <w:t>and a 3</w:t>
+      </w:r>
+      <w:r>
+        <w:rPr>
+          <w:sz w:val="24"/>
+          <w:szCs w:val="24"/>
+          <w:vertAlign w:val="superscript"/>
+        </w:rPr>
+        <w:t>rd</w:t>
+      </w:r>
+      <w:r>
+        <w:rPr>
+          <w:sz w:val="24"/>
+          <w:szCs w:val="24"/>
+        </w:rPr>
+        <w:t xml:space="preserve"> person view. The </w:t>
+      </w:r>
+      <w:proofErr w:type="spellStart"/>
+      <w:r>
+        <w:rPr>
+          <w:sz w:val="24"/>
+          <w:szCs w:val="24"/>
+        </w:rPr>
+        <w:t>ZDoom</w:t>
+      </w:r>
+      <w:proofErr w:type="spellEnd"/>
+      <w:r>
+        <w:rPr>
+          <w:sz w:val="24"/>
+          <w:szCs w:val="24"/>
+        </w:rPr>
+        <w:t xml:space="preserve"> engine provides us with the necessary structures to support these features. Modifying </w:t>
+      </w:r>
+      <w:proofErr w:type="spellStart"/>
+      <w:r>
+        <w:rPr>
+          <w:sz w:val="24"/>
+          <w:szCs w:val="24"/>
+        </w:rPr>
+        <w:t>ZDoom</w:t>
+      </w:r>
+      <w:proofErr w:type="spellEnd"/>
+      <w:r>
+        <w:rPr>
+          <w:sz w:val="24"/>
+          <w:szCs w:val="24"/>
+        </w:rPr>
+        <w:t xml:space="preserve"> is easy, provided you understand ‘what is where’ in the source code.</w:t>
+      </w:r>
+      <w:r>
+        <w:rPr>
+          <w:sz w:val="24"/>
+          <w:szCs w:val="24"/>
+        </w:rPr>
+        <w:t xml:space="preserve"> </w:t>
+      </w:r>
+    </w:p>
+    <w:p>
+      <w:pPr>
+        <w:rPr>
+          <w:sz w:val="24"/>
+          <w:szCs w:val="24"/>
+        </w:rPr>
+      </w:pPr>
+    </w:p>
+    <w:p>
+      <w:pPr>
+        <w:rPr>
+          <w:sz w:val="24"/>
+          <w:szCs w:val="24"/>
+        </w:rPr>
+      </w:pPr>
+    </w:p>
+    <w:p>
+      <w:pPr>
+        <w:rPr>
+          <w:sz w:val="24"/>
+          <w:szCs w:val="24"/>
+        </w:rPr>
+      </w:pPr>
+      <w:r>
+        <w:rPr>
+          <w:sz w:val="24"/>
+          <w:szCs w:val="24"/>
+        </w:rPr>
+        <w:t>REFERENCES</w:t>
+      </w:r>
+    </w:p>
+    <w:p>
+      <w:pPr>
+        <w:rPr>
+          <w:sz w:val="24"/>
+          <w:szCs w:val="24"/>
+        </w:rPr>
+      </w:pPr>
+    </w:p>
+    <w:p>
+      <w:pPr>
+        <w:rPr>
+          <w:sz w:val="24"/>
+          <w:szCs w:val="24"/>
+        </w:rPr>
+      </w:pPr>
+    </w:p>
     <w:sectPr>
-      <w:pgSz w:w="11906" w:h="16838"/>
+      <w:pgSz w:w="11906" w:h="16838" w:code="9"/>
       <w:pgMar w:top="1440" w:right="1800" w:bottom="1440" w:left="1800" w:header="851" w:footer="992" w:gutter="0"/>
       <w:cols w:space="425"/>
       <w:docGrid w:type="lines" w:linePitch="312"/>
@@ -11228,7 +11548,7 @@
       <w:outlineLvl w:val="0"/>
     </w:pPr>
     <w:rPr>
-      <w:rFonts w:asciiTheme="majorHAnsi" w:eastAsia="宋体" w:hAnsiTheme="majorHAnsi" w:cstheme="majorBidi"/>
+      <w:rFonts w:asciiTheme="majorHAnsi" w:eastAsia="SimSun" w:hAnsiTheme="majorHAnsi" w:cstheme="majorBidi"/>
       <w:b/>
       <w:bCs/>
       <w:sz w:val="32"/>
@@ -11242,7 +11562,7 @@
     <w:uiPriority w:val="10"/>
     <w:rsid w:val="003E3D53"/>
     <w:rPr>
-      <w:rFonts w:asciiTheme="majorHAnsi" w:eastAsia="宋体" w:hAnsiTheme="majorHAnsi" w:cstheme="majorBidi"/>
+      <w:rFonts w:asciiTheme="majorHAnsi" w:eastAsia="SimSun" w:hAnsiTheme="majorHAnsi" w:cstheme="majorBidi"/>
       <w:b/>
       <w:bCs/>
       <w:sz w:val="32"/>

</xml_diff>